<commit_message>
adding final section4 files
</commit_message>
<xml_diff>
--- a/Section_04_Practical_Machine_Learning_Issues_Notes.docx
+++ b/Section_04_Practical_Machine_Learning_Issues_Notes.docx
@@ -2075,10 +2075,7 @@
       </w:r>
       <w:proofErr w:type="spellEnd"/>
       <w:r>
-        <w:t xml:space="preserve"> of tweets was </w:t>
-      </w:r>
-      <w:r>
-        <w:t>angry</w:t>
+        <w:t xml:space="preserve"> of tweets was angry</w:t>
       </w:r>
     </w:p>
     <w:p>
@@ -2095,10 +2092,7 @@
       </w:r>
       <w:proofErr w:type="spellEnd"/>
       <w:r>
-        <w:t xml:space="preserve"> of tweets was </w:t>
-      </w:r>
-      <w:r>
-        <w:t>sad</w:t>
+        <w:t xml:space="preserve"> of tweets was sad</w:t>
       </w:r>
     </w:p>
     <w:p/>
@@ -2429,24 +2423,671 @@
         <w:lastRenderedPageBreak/>
         <w:tab/>
       </w:r>
+      <w:r>
+        <w:rPr>
+          <w:b/>
+          <w:u w:val="single"/>
+        </w:rPr>
+        <w:t>see notes page 16</w:t>
+      </w:r>
+      <w:r>
+        <w:rPr>
+          <w:b/>
+          <w:u w:val="single"/>
+        </w:rPr>
+        <w:t>-18</w:t>
+      </w:r>
+    </w:p>
+    <w:p>
+      <w:pPr>
+        <w:rPr>
+          <w:b/>
+          <w:u w:val="single"/>
+        </w:rPr>
+      </w:pPr>
+    </w:p>
+    <w:p/>
+    <w:p/>
+    <w:p>
+      <w:pPr>
+        <w:rPr>
+          <w:b/>
+          <w:u w:val="single"/>
+        </w:rPr>
+      </w:pPr>
+      <w:r>
+        <w:rPr>
+          <w:b/>
+          <w:u w:val="single"/>
+        </w:rPr>
+        <w:t>The dummy variable trap</w:t>
+      </w:r>
+    </w:p>
+    <w:p>
+      <w:r>
+        <w:t>one-hot encoding is good for categorical variables</w:t>
+      </w:r>
+    </w:p>
+    <w:p>
+      <w:pPr>
+        <w:ind w:left="720"/>
+      </w:pPr>
+      <w:r>
+        <w:t xml:space="preserve">leads to good </w:t>
+      </w:r>
+      <w:proofErr w:type="spellStart"/>
+      <w:r>
+        <w:t>interpretablity</w:t>
+      </w:r>
+      <w:proofErr w:type="spellEnd"/>
+      <w:r>
+        <w:t xml:space="preserve"> because weights tell us how much that category value affects the output</w:t>
+      </w:r>
+    </w:p>
+    <w:p>
+      <w:pPr>
+        <w:ind w:left="720"/>
+      </w:pPr>
+      <w:r>
+        <w:t>if a category has K different values, then there will be K columns in X to represent it</w:t>
+      </w:r>
+    </w:p>
+    <w:p/>
+    <w:p>
+      <w:r>
+        <w:t>k-1 encoding: alternative for categorical variables</w:t>
+      </w:r>
+    </w:p>
+    <w:p>
+      <w:r>
+        <w:tab/>
+        <w:t>save 1 column of space with all 0s or 1s to represent the value</w:t>
+      </w:r>
+    </w:p>
+    <w:p>
+      <w:r>
+        <w:tab/>
+        <w:t xml:space="preserve">undesirable because the effect of one value gets absorbed </w:t>
+      </w:r>
+      <w:proofErr w:type="spellStart"/>
+      <w:r>
+        <w:t>intothe</w:t>
+      </w:r>
+      <w:proofErr w:type="spellEnd"/>
+      <w:r>
+        <w:t xml:space="preserve"> bias term (weight)</w:t>
+      </w:r>
+    </w:p>
+    <w:p>
+      <w:r>
+        <w:tab/>
+      </w:r>
+      <w:r>
+        <w:tab/>
+        <w:t>cannot see the effect of the input variable on the output</w:t>
+      </w:r>
+    </w:p>
+    <w:p>
+      <w:r>
+        <w:tab/>
+      </w:r>
+      <w:r>
+        <w:tab/>
+        <w:t>so instead of K columns we have k-1 columns</w:t>
+      </w:r>
+    </w:p>
+    <w:p/>
+    <w:p>
+      <w:r>
+        <w:t>however, there is a good reason to use k-1 encoding</w:t>
+      </w:r>
+    </w:p>
+    <w:p>
+      <w:pPr>
+        <w:ind w:left="720"/>
+      </w:pPr>
+      <w:r>
+        <w:t>moral of the story X</w:t>
+      </w:r>
+      <w:r>
+        <w:rPr>
+          <w:vertAlign w:val="superscript"/>
+        </w:rPr>
+        <w:t>T</w:t>
+      </w:r>
+      <w:r>
+        <w:t xml:space="preserve">X is not </w:t>
+      </w:r>
+      <w:proofErr w:type="spellStart"/>
+      <w:r>
+        <w:t>invertable</w:t>
+      </w:r>
+      <w:proofErr w:type="spellEnd"/>
+      <w:r>
+        <w:t xml:space="preserve"> so we can use k-1 encoding directly, but there are workarounds</w:t>
+      </w:r>
+    </w:p>
+    <w:p>
+      <w:pPr>
+        <w:ind w:left="720"/>
+      </w:pPr>
+      <w:r>
+        <w:t xml:space="preserve">note: inverting a singular matrix is the equivalent of </w:t>
+      </w:r>
+      <w:proofErr w:type="spellStart"/>
+      <w:r>
+        <w:t>divisiding</w:t>
+      </w:r>
+      <w:proofErr w:type="spellEnd"/>
+      <w:r>
+        <w:t xml:space="preserve"> by 0</w:t>
+      </w:r>
+    </w:p>
+    <w:p>
+      <w:pPr>
+        <w:ind w:left="1440"/>
+      </w:pPr>
+      <w:r>
+        <w:t xml:space="preserve">adding </w:t>
+      </w:r>
+      <w:proofErr w:type="spellStart"/>
+      <w:r>
+        <w:t>lambdaI</w:t>
+      </w:r>
+      <w:proofErr w:type="spellEnd"/>
+      <w:r>
+        <w:t xml:space="preserve"> is the matrix equivalent of adding a small number lambda to the denominator</w:t>
+      </w:r>
+      <w:r>
+        <w:t xml:space="preserve"> so that it is not zero</w:t>
+      </w:r>
+    </w:p>
+    <w:p>
+      <w:pPr>
+        <w:ind w:firstLine="720"/>
+        <w:rPr>
+          <w:b/>
+          <w:u w:val="single"/>
+        </w:rPr>
+      </w:pPr>
+      <w:r>
+        <w:rPr>
+          <w:b/>
+          <w:u w:val="single"/>
+        </w:rPr>
+        <w:t>look at notes page 19</w:t>
+      </w:r>
+    </w:p>
+    <w:p>
+      <w:pPr>
+        <w:rPr>
+          <w:b/>
+          <w:u w:val="single"/>
+        </w:rPr>
+      </w:pPr>
+    </w:p>
+    <w:p>
+      <w:r>
+        <w:t>several ways to deal with dummy variable trap</w:t>
+      </w:r>
+    </w:p>
+    <w:p>
+      <w:r>
+        <w:t>1.  just use k-1 encoding</w:t>
+      </w:r>
+    </w:p>
+    <w:p>
+      <w:r>
+        <w:t>2.  remove all of 1s so there is no bias term</w:t>
+      </w:r>
+    </w:p>
+    <w:p>
+      <w:r>
+        <w:t xml:space="preserve">3.  use l2 </w:t>
+      </w:r>
+      <w:proofErr w:type="spellStart"/>
+      <w:r>
+        <w:t>regularation</w:t>
+      </w:r>
+      <w:proofErr w:type="spellEnd"/>
+      <w:r>
+        <w:t>: X</w:t>
+      </w:r>
+      <w:r>
+        <w:rPr>
+          <w:vertAlign w:val="superscript"/>
+        </w:rPr>
+        <w:t>T</w:t>
+      </w:r>
+      <w:r>
+        <w:t>X</w:t>
+      </w:r>
+    </w:p>
+    <w:p>
+      <w:pPr>
+        <w:rPr>
+          <w:highlight w:val="yellow"/>
+        </w:rPr>
+      </w:pPr>
+      <w:r>
+        <w:rPr>
+          <w:highlight w:val="yellow"/>
+        </w:rPr>
+        <w:t xml:space="preserve">4.  gradient descent (the most general </w:t>
+      </w:r>
+      <w:r>
+        <w:rPr>
+          <w:highlight w:val="yellow"/>
+        </w:rPr>
+        <w:t xml:space="preserve">and preferred </w:t>
+      </w:r>
+      <w:r>
+        <w:rPr>
+          <w:highlight w:val="yellow"/>
+        </w:rPr>
+        <w:t>method and used throughout deep learning)</w:t>
+      </w:r>
+    </w:p>
+    <w:p>
+      <w:pPr>
+        <w:rPr>
+          <w:highlight w:val="yellow"/>
+        </w:rPr>
+      </w:pPr>
+      <w:r>
+        <w:rPr>
+          <w:highlight w:val="yellow"/>
+        </w:rPr>
+        <w:tab/>
+        <w:t>linear regression is the only real closed form solution for weights</w:t>
+      </w:r>
+    </w:p>
+    <w:p/>
+    <w:p>
+      <w:r>
+        <w:t>multicollinearity</w:t>
+      </w:r>
+    </w:p>
+    <w:p>
+      <w:r>
+        <w:tab/>
+        <w:t xml:space="preserve">definition: one problem of one column being the combination of several other </w:t>
+      </w:r>
+      <w:proofErr w:type="spellStart"/>
+      <w:r>
+        <w:t>columsn</w:t>
+      </w:r>
+      <w:proofErr w:type="spellEnd"/>
+    </w:p>
+    <w:p>
+      <w:r>
+        <w:tab/>
+        <w:t>simple case</w:t>
+      </w:r>
+    </w:p>
+    <w:p>
+      <w:r>
+        <w:tab/>
+      </w:r>
+      <w:r>
+        <w:tab/>
+        <w:t xml:space="preserve">when 2 </w:t>
+      </w:r>
+      <w:proofErr w:type="spellStart"/>
+      <w:r>
+        <w:t>columsn</w:t>
+      </w:r>
+      <w:proofErr w:type="spellEnd"/>
+      <w:r>
+        <w:t xml:space="preserve"> are perfectly correlated with one another</w:t>
+      </w:r>
+    </w:p>
+    <w:p>
+      <w:pPr>
+        <w:rPr>
+          <w:b/>
+          <w:highlight w:val="yellow"/>
+          <w:u w:val="single"/>
+        </w:rPr>
+      </w:pPr>
+      <w:proofErr w:type="spellStart"/>
+      <w:r>
+        <w:rPr>
+          <w:b/>
+          <w:highlight w:val="yellow"/>
+          <w:u w:val="single"/>
+        </w:rPr>
+        <w:t>gradiant</w:t>
+      </w:r>
+      <w:proofErr w:type="spellEnd"/>
+      <w:r>
+        <w:rPr>
+          <w:b/>
+          <w:highlight w:val="yellow"/>
+          <w:u w:val="single"/>
+        </w:rPr>
+        <w:t xml:space="preserve"> descent is good because you generally can’t guarantee that your data isn’t correlated</w:t>
+      </w:r>
+    </w:p>
+    <w:p>
+      <w:pPr>
+        <w:rPr>
+          <w:highlight w:val="yellow"/>
+        </w:rPr>
+      </w:pPr>
+      <w:r>
+        <w:rPr>
+          <w:highlight w:val="yellow"/>
+        </w:rPr>
+        <w:tab/>
+        <w:t>image data has strong correlations</w:t>
+      </w:r>
+    </w:p>
+    <w:p>
+      <w:pPr>
+        <w:rPr>
+          <w:highlight w:val="yellow"/>
+        </w:rPr>
+      </w:pPr>
+      <w:r>
+        <w:rPr>
+          <w:highlight w:val="yellow"/>
+        </w:rPr>
+        <w:tab/>
+        <w:t>it is used throughout deep learning</w:t>
+      </w:r>
+    </w:p>
+    <w:p/>
+    <w:p>
+      <w:pPr>
+        <w:rPr>
+          <w:b/>
+          <w:u w:val="single"/>
+        </w:rPr>
+      </w:pPr>
+      <w:r>
+        <w:rPr>
+          <w:b/>
+          <w:u w:val="single"/>
+        </w:rPr>
+        <w:t>Gradient Descent Tutorial</w:t>
+      </w:r>
+      <w:r>
+        <w:rPr>
+          <w:b/>
+          <w:u w:val="single"/>
+        </w:rPr>
+        <w:t>: Hidden Markov Models in Python</w:t>
+      </w:r>
+    </w:p>
+    <w:p>
+      <w:r>
+        <w:t>looking at gradient descent</w:t>
+      </w:r>
+    </w:p>
+    <w:p>
+      <w:r>
+        <w:tab/>
+        <w:t xml:space="preserve">used extensively in deep learning and other </w:t>
+      </w:r>
+      <w:proofErr w:type="spellStart"/>
+      <w:r>
+        <w:t>seituations</w:t>
+      </w:r>
+      <w:proofErr w:type="spellEnd"/>
+    </w:p>
+    <w:p>
+      <w:r>
+        <w:t>it is an optimization method</w:t>
+      </w:r>
+    </w:p>
+    <w:p>
+      <w:r>
+        <w:tab/>
+        <w:t>your goal is to minimize a function such as J(w) = cost of error</w:t>
+      </w:r>
+    </w:p>
+    <w:p>
+      <w:pPr>
+        <w:ind w:left="720"/>
+      </w:pPr>
+      <w:r>
+        <w:lastRenderedPageBreak/>
+        <w:t>we can also maximize things (such as likelihood of some probability distribution) and all we have to do is reverse the signs</w:t>
+      </w:r>
+    </w:p>
+    <w:p/>
+    <w:p>
+      <w:pPr>
+        <w:rPr>
+          <w:u w:val="single"/>
+        </w:rPr>
+      </w:pPr>
+      <w:r>
+        <w:rPr>
+          <w:u w:val="single"/>
+        </w:rPr>
+        <w:t>Example: See notes page 20</w:t>
+      </w:r>
+    </w:p>
+    <w:p>
+      <w:r>
+        <w:t>Why is gradient descent important?</w:t>
+      </w:r>
+    </w:p>
+    <w:p>
+      <w:r>
+        <w:tab/>
+        <w:t>as we progress functions will get more complicated</w:t>
+      </w:r>
+    </w:p>
+    <w:p>
+      <w:pPr>
+        <w:ind w:left="720" w:firstLine="720"/>
+      </w:pPr>
+      <w:r>
+        <w:t xml:space="preserve">regular </w:t>
+      </w:r>
+      <w:proofErr w:type="spellStart"/>
+      <w:r>
+        <w:t>neurla</w:t>
+      </w:r>
+      <w:proofErr w:type="spellEnd"/>
+      <w:r>
+        <w:t xml:space="preserve"> networks with </w:t>
+      </w:r>
+      <w:proofErr w:type="spellStart"/>
+      <w:r>
+        <w:t>softmax</w:t>
+      </w:r>
+      <w:proofErr w:type="spellEnd"/>
+    </w:p>
+    <w:p>
+      <w:pPr>
+        <w:ind w:left="2160"/>
+      </w:pPr>
+      <w:r>
+        <w:t>might take you a few hours or days to get derivatives the first time if you do it on paper</w:t>
+      </w:r>
+    </w:p>
+    <w:p>
+      <w:pPr>
+        <w:ind w:left="720" w:firstLine="720"/>
+      </w:pPr>
+      <w:r>
+        <w:t>convolution or recurrent neural networks</w:t>
+      </w:r>
+    </w:p>
+    <w:p>
+      <w:pPr>
+        <w:ind w:left="720" w:firstLine="720"/>
+      </w:pPr>
+      <w:r>
+        <w:tab/>
+        <w:t>possible, but definitely don’t want to spend time doing this on paper</w:t>
+      </w:r>
+    </w:p>
+    <w:p>
+      <w:pPr>
+        <w:ind w:left="720"/>
+      </w:pPr>
+      <w:r>
+        <w:t>our time is best spent testing different architectures and parameters without having to worry about gradients</w:t>
+      </w:r>
+    </w:p>
+    <w:p>
+      <w:pPr>
+        <w:ind w:left="720"/>
+      </w:pPr>
+      <w:r>
+        <w:tab/>
+        <w:t>we can use Theano/</w:t>
+      </w:r>
+      <w:proofErr w:type="spellStart"/>
+      <w:r>
+        <w:t>TensoFlow</w:t>
+      </w:r>
+      <w:proofErr w:type="spellEnd"/>
+      <w:r>
+        <w:t xml:space="preserve"> to calculate gradients for us</w:t>
+      </w:r>
+    </w:p>
+    <w:p>
+      <w:pPr>
+        <w:ind w:left="720"/>
+        <w:rPr>
+          <w:b/>
+          <w:u w:val="single"/>
+        </w:rPr>
+      </w:pPr>
+      <w:r>
+        <w:tab/>
+      </w:r>
+      <w:r>
+        <w:rPr>
+          <w:b/>
+          <w:u w:val="single"/>
+        </w:rPr>
+        <w:t>good to understand what is going on so that we can use it on anything!!!!</w:t>
+      </w:r>
+    </w:p>
+    <w:p>
+      <w:pPr>
+        <w:ind w:left="720"/>
+        <w:rPr>
+          <w:b/>
+          <w:highlight w:val="yellow"/>
+          <w:u w:val="single"/>
+        </w:rPr>
+      </w:pPr>
+      <w:r>
+        <w:rPr>
+          <w:b/>
+          <w:highlight w:val="yellow"/>
+          <w:u w:val="single"/>
+        </w:rPr>
+        <w:t>Explanation of how to solve for a gradient mathematically</w:t>
+      </w:r>
+    </w:p>
+    <w:p>
+      <w:pPr>
+        <w:ind w:left="720"/>
+        <w:rPr>
+          <w:highlight w:val="yellow"/>
+        </w:rPr>
+      </w:pPr>
+      <w:r>
+        <w:rPr>
+          <w:highlight w:val="yellow"/>
+        </w:rPr>
+        <w:tab/>
+      </w:r>
+      <w:hyperlink r:id="rId6" w:history="1">
+        <w:r>
+          <w:rPr>
+            <w:rStyle w:val="Hyperlink"/>
+            <w:highlight w:val="yellow"/>
+          </w:rPr>
+          <w:t>https://betterexplained.com/articles/vector-calculus-understanding-the-gradient/</w:t>
+        </w:r>
+      </w:hyperlink>
+    </w:p>
+    <w:p>
+      <w:pPr>
+        <w:ind w:left="720"/>
+        <w:rPr>
+          <w:highlight w:val="yellow"/>
+        </w:rPr>
+      </w:pPr>
+    </w:p>
+    <w:p>
+      <w:pPr>
+        <w:ind w:left="720"/>
+        <w:rPr>
+          <w:u w:val="single"/>
+        </w:rPr>
+      </w:pPr>
+      <w:r>
+        <w:tab/>
+      </w:r>
+      <w:r>
+        <w:rPr>
+          <w:u w:val="single"/>
+        </w:rPr>
+        <w:t>notes on page 21</w:t>
+      </w:r>
+      <w:r>
+        <w:rPr>
+          <w:u w:val="single"/>
+        </w:rPr>
+        <w:t>,22</w:t>
+      </w:r>
+    </w:p>
+    <w:p/>
+    <w:p>
+      <w:pPr>
+        <w:rPr>
+          <w:b/>
+          <w:u w:val="single"/>
+        </w:rPr>
+      </w:pPr>
+      <w:r>
+        <w:rPr>
+          <w:b/>
+          <w:u w:val="single"/>
+        </w:rPr>
+        <w:t>Gradient Descent for Linear Regression:</w:t>
+      </w:r>
       <w:bookmarkStart w:id="0" w:name="_GoBack"/>
-      <w:r>
-        <w:rPr>
-          <w:b/>
-          <w:u w:val="single"/>
-        </w:rPr>
-        <w:t>see notes page 16</w:t>
-      </w:r>
-    </w:p>
-    <w:bookmarkEnd w:id="0"/>
-    <w:p/>
-    <w:p>
-      <w:pPr>
-        <w:rPr>
-          <w:b/>
-          <w:u w:val="single"/>
-        </w:rPr>
-      </w:pPr>
+      <w:bookmarkEnd w:id="0"/>
+    </w:p>
+    <w:p>
+      <w:pPr>
+        <w:rPr>
+          <w:u w:val="single"/>
+        </w:rPr>
+      </w:pPr>
+      <w:r>
+        <w:tab/>
+      </w:r>
+      <w:r>
+        <w:rPr>
+          <w:u w:val="single"/>
+        </w:rPr>
+        <w:t>s</w:t>
+      </w:r>
+      <w:r>
+        <w:rPr>
+          <w:u w:val="single"/>
+        </w:rPr>
+        <w:t>ee notes on page 23</w:t>
+      </w:r>
+      <w:r>
+        <w:rPr>
+          <w:u w:val="single"/>
+        </w:rPr>
+        <w:t>,24</w:t>
+      </w:r>
     </w:p>
     <w:sectPr>
       <w:pgSz w:w="12240" w:h="15840"/>

</xml_diff>

<commit_message>
finishing up code, all that remains is to import handwritten notes
</commit_message>
<xml_diff>
--- a/Section_04_Practical_Machine_Learning_Issues_Notes.docx
+++ b/Section_04_Practical_Machine_Learning_Issues_Notes.docx
@@ -3058,36 +3058,407 @@
         </w:rPr>
         <w:t>Gradient Descent for Linear Regression:</w:t>
       </w:r>
+    </w:p>
+    <w:p>
+      <w:pPr>
+        <w:rPr>
+          <w:u w:val="single"/>
+        </w:rPr>
+      </w:pPr>
+      <w:r>
+        <w:tab/>
+      </w:r>
+      <w:r>
+        <w:rPr>
+          <w:u w:val="single"/>
+        </w:rPr>
+        <w:t>s</w:t>
+      </w:r>
+      <w:r>
+        <w:rPr>
+          <w:u w:val="single"/>
+        </w:rPr>
+        <w:t>ee notes on page 23</w:t>
+      </w:r>
+      <w:r>
+        <w:rPr>
+          <w:u w:val="single"/>
+        </w:rPr>
+        <w:t>,24</w:t>
+      </w:r>
+    </w:p>
+    <w:p>
+      <w:pPr>
+        <w:rPr>
+          <w:u w:val="single"/>
+        </w:rPr>
+      </w:pPr>
+    </w:p>
+    <w:p>
+      <w:pPr>
+        <w:rPr>
+          <w:b/>
+          <w:u w:val="single"/>
+        </w:rPr>
+      </w:pPr>
+      <w:r>
+        <w:rPr>
+          <w:b/>
+          <w:u w:val="single"/>
+        </w:rPr>
+        <w:t>L1 Regularization</w:t>
+      </w:r>
+      <w:r>
+        <w:rPr>
+          <w:b/>
+          <w:u w:val="single"/>
+        </w:rPr>
+        <w:t xml:space="preserve"> (LASSO Regression)</w:t>
+      </w:r>
+      <w:r>
+        <w:rPr>
+          <w:b/>
+          <w:u w:val="single"/>
+        </w:rPr>
+        <w:t>-Theory</w:t>
+      </w:r>
+    </w:p>
+    <w:p>
+      <w:r>
+        <w:tab/>
+        <w:t xml:space="preserve">have seen adding a column of </w:t>
+      </w:r>
+      <w:r>
+        <w:rPr>
+          <w:u w:val="single"/>
+        </w:rPr>
+        <w:t>completely random noise</w:t>
+      </w:r>
+      <w:r>
+        <w:t xml:space="preserve"> can improve R</w:t>
+      </w:r>
+      <w:r>
+        <w:rPr>
+          <w:vertAlign w:val="superscript"/>
+        </w:rPr>
+        <w:t>2</w:t>
+      </w:r>
+    </w:p>
+    <w:p>
+      <w:pPr>
+        <w:ind w:left="720"/>
+      </w:pPr>
+      <w:r>
+        <w:t>but we generally want D (</w:t>
+      </w:r>
+      <w:proofErr w:type="spellStart"/>
+      <w:r>
+        <w:t>dimentionality</w:t>
+      </w:r>
+      <w:proofErr w:type="spellEnd"/>
+      <w:r>
+        <w:t>) of X to be less and not close to N (number of samples)</w:t>
+      </w:r>
+    </w:p>
+    <w:p>
+      <w:r>
+        <w:tab/>
+      </w:r>
+      <w:r>
+        <w:tab/>
+        <w:t>otherwise we overfit to the training data</w:t>
+      </w:r>
+    </w:p>
+    <w:p>
+      <w:r>
+        <w:tab/>
+      </w:r>
+    </w:p>
+    <w:p>
+      <w:r>
+        <w:tab/>
+        <w:t>when we look at X matrix,</w:t>
+      </w:r>
+    </w:p>
+    <w:p>
+      <w:r>
+        <w:tab/>
+      </w:r>
+      <w:r>
+        <w:tab/>
+        <w:t>we want it to be skinny not fat</w:t>
+      </w:r>
+    </w:p>
+    <w:p>
+      <w:r>
+        <w:tab/>
+        <w:t>goal</w:t>
+      </w:r>
+    </w:p>
+    <w:p>
+      <w:pPr>
+        <w:ind w:left="1440"/>
+      </w:pPr>
+      <w:r>
+        <w:t>select a small number of important features that predict the trend and eliminate noise</w:t>
+      </w:r>
+    </w:p>
+    <w:p>
+      <w:pPr>
+        <w:ind w:left="1440"/>
+      </w:pPr>
+      <w:r>
+        <w:t>“sparsity”</w:t>
+      </w:r>
+    </w:p>
+    <w:p>
+      <w:pPr>
+        <w:ind w:left="1440"/>
+      </w:pPr>
+      <w:r>
+        <w:tab/>
+        <w:t>most weights will be zero and a few of the weights will be non-zero</w:t>
+      </w:r>
+    </w:p>
+    <w:p/>
+    <w:p>
+      <w:r>
+        <w:tab/>
+        <w:t xml:space="preserve">L1 regularization is like L2 </w:t>
+      </w:r>
+      <w:proofErr w:type="spellStart"/>
+      <w:r>
+        <w:t>regularlization</w:t>
+      </w:r>
+      <w:proofErr w:type="spellEnd"/>
+    </w:p>
+    <w:p>
+      <w:r>
+        <w:tab/>
+      </w:r>
+      <w:r>
+        <w:tab/>
+        <w:t>it uses a penalty term</w:t>
+      </w:r>
+    </w:p>
+    <w:p/>
+    <w:p>
+      <w:r>
+        <w:tab/>
+        <w:t>explanation of L1 regularization</w:t>
+      </w:r>
+    </w:p>
+    <w:p>
+      <w:pPr>
+        <w:rPr>
+          <w:u w:val="single"/>
+        </w:rPr>
+      </w:pPr>
+      <w:r>
+        <w:tab/>
+      </w:r>
+      <w:r>
+        <w:tab/>
+      </w:r>
+      <w:r>
+        <w:rPr>
+          <w:u w:val="single"/>
+        </w:rPr>
+        <w:t>see notes on page 25</w:t>
+      </w:r>
+    </w:p>
+    <w:p>
+      <w:pPr>
+        <w:rPr>
+          <w:b/>
+          <w:u w:val="single"/>
+        </w:rPr>
+      </w:pPr>
+      <w:r>
+        <w:rPr>
+          <w:b/>
+          <w:u w:val="single"/>
+        </w:rPr>
+        <w:t>L1 Regularization (LASSO Regression)-</w:t>
+      </w:r>
+      <w:r>
+        <w:rPr>
+          <w:b/>
+          <w:u w:val="single"/>
+        </w:rPr>
+        <w:t>Code</w:t>
+      </w:r>
+    </w:p>
+    <w:p>
+      <w:r>
+        <w:tab/>
+        <w:t>see the code</w:t>
+      </w:r>
+      <w:r>
+        <w:t xml:space="preserve"> </w:t>
+      </w:r>
+    </w:p>
+    <w:p/>
+    <w:p>
+      <w:pPr>
+        <w:rPr>
+          <w:b/>
+          <w:u w:val="single"/>
+        </w:rPr>
+      </w:pPr>
+      <w:r>
+        <w:rPr>
+          <w:b/>
+          <w:u w:val="single"/>
+        </w:rPr>
+        <w:t>L1 vs L2 Regularization</w:t>
+      </w:r>
+    </w:p>
+    <w:p>
+      <w:r>
+        <w:lastRenderedPageBreak/>
+        <w:t>what is the difference between L1 and L2 regularization</w:t>
+      </w:r>
+    </w:p>
+    <w:p/>
+    <w:p>
+      <w:r>
+        <w:t>L1</w:t>
+      </w:r>
+      <w:r>
+        <w:t xml:space="preserve"> regularization</w:t>
+      </w:r>
+    </w:p>
+    <w:p>
+      <w:r>
+        <w:tab/>
+        <w:t xml:space="preserve">encourages a sparse solution (fewer non-zero </w:t>
+      </w:r>
+      <w:proofErr w:type="spellStart"/>
+      <w:r>
+        <w:t>ws</w:t>
+      </w:r>
+      <w:proofErr w:type="spellEnd"/>
+      <w:r>
+        <w:t xml:space="preserve"> with many equal to 0)</w:t>
+      </w:r>
+    </w:p>
+    <w:p>
+      <w:r>
+        <w:t xml:space="preserve">L2 </w:t>
+      </w:r>
+      <w:proofErr w:type="spellStart"/>
+      <w:r>
+        <w:t>regularziation</w:t>
+      </w:r>
+      <w:proofErr w:type="spellEnd"/>
+    </w:p>
+    <w:p>
+      <w:r>
+        <w:tab/>
+        <w:t>encourages small weights (all w’s close to 0 but not exactly zero)</w:t>
+      </w:r>
+    </w:p>
+    <w:p/>
+    <w:p>
+      <w:r>
+        <w:t>both help prevent overfitting by not fitting to noise</w:t>
+      </w:r>
+    </w:p>
+    <w:p>
+      <w:r>
+        <w:tab/>
+        <w:t>L1 does this by choosing most important features</w:t>
+      </w:r>
+    </w:p>
+    <w:p>
+      <w:r>
+        <w:tab/>
+        <w:t>L2 regularizations ensures weights are not exceedingly large</w:t>
+      </w:r>
+    </w:p>
+    <w:p/>
+    <w:p>
+      <w:pPr>
+        <w:rPr>
+          <w:u w:val="single"/>
+        </w:rPr>
+      </w:pPr>
+      <w:r>
+        <w:rPr>
+          <w:u w:val="single"/>
+        </w:rPr>
+        <w:t>look at notes on page 26</w:t>
+      </w:r>
+    </w:p>
+    <w:p>
+      <w:r>
+        <w:t>you can include L1 and L2 simultaneously in your model</w:t>
+      </w:r>
+    </w:p>
+    <w:p>
+      <w:pPr>
+        <w:ind w:firstLine="720"/>
+        <w:rPr>
+          <w:highlight w:val="yellow"/>
+        </w:rPr>
+      </w:pPr>
+      <w:r>
+        <w:rPr>
+          <w:highlight w:val="yellow"/>
+        </w:rPr>
+        <w:t xml:space="preserve">This is called </w:t>
+      </w:r>
+      <w:proofErr w:type="spellStart"/>
+      <w:r>
+        <w:rPr>
+          <w:highlight w:val="yellow"/>
+        </w:rPr>
+        <w:t>ElasticNet</w:t>
+      </w:r>
+      <w:proofErr w:type="spellEnd"/>
+    </w:p>
+    <w:p>
+      <w:r>
+        <w:rPr>
+          <w:highlight w:val="yellow"/>
+        </w:rPr>
+        <w:t xml:space="preserve">Note!!!: J is </w:t>
+      </w:r>
+      <w:proofErr w:type="spellStart"/>
+      <w:r>
+        <w:rPr>
+          <w:highlight w:val="yellow"/>
+        </w:rPr>
+        <w:t>sepearte</w:t>
+      </w:r>
+      <w:proofErr w:type="spellEnd"/>
+      <w:r>
+        <w:rPr>
+          <w:highlight w:val="yellow"/>
+        </w:rPr>
+        <w:t xml:space="preserve"> from the penalty</w:t>
+      </w:r>
+      <w:r>
+        <w:rPr>
+          <w:highlight w:val="yellow"/>
+        </w:rPr>
+        <w:t xml:space="preserve"> (penalty is not included in the summa</w:t>
+      </w:r>
+      <w:r>
+        <w:rPr>
+          <w:highlight w:val="yellow"/>
+        </w:rPr>
+        <w:t>tion</w:t>
+      </w:r>
+      <w:r>
+        <w:rPr>
+          <w:highlight w:val="yellow"/>
+        </w:rPr>
+        <w:t xml:space="preserve"> it sits in the corner</w:t>
+      </w:r>
       <w:bookmarkStart w:id="0" w:name="_GoBack"/>
       <w:bookmarkEnd w:id="0"/>
-    </w:p>
-    <w:p>
-      <w:pPr>
-        <w:rPr>
-          <w:u w:val="single"/>
-        </w:rPr>
-      </w:pPr>
-      <w:r>
-        <w:tab/>
-      </w:r>
-      <w:r>
-        <w:rPr>
-          <w:u w:val="single"/>
-        </w:rPr>
-        <w:t>s</w:t>
-      </w:r>
-      <w:r>
-        <w:rPr>
-          <w:u w:val="single"/>
-        </w:rPr>
-        <w:t>ee notes on page 23</w:t>
-      </w:r>
-      <w:r>
-        <w:rPr>
-          <w:u w:val="single"/>
-        </w:rPr>
-        <w:t>,24</w:t>
-      </w:r>
     </w:p>
     <w:sectPr>
       <w:pgSz w:w="12240" w:h="15840"/>

</xml_diff>